<commit_message>
Update Preporuka sportske opreme.docx
</commit_message>
<xml_diff>
--- a/Preporuka sportske opreme.docx
+++ b/Preporuka sportske opreme.docx
@@ -2079,43 +2079,52 @@
           </w:pPr>
           <w:r>
             <w:lastRenderedPageBreak/>
-            <w:t xml:space="preserve">Ako nema povrede skocnog zgloba nudimo kostobran bez </w:t>
-          </w:r>
-          <w:r>
-            <w:rPr>
-              <w:lang w:val="sr-Latn-RS"/>
-            </w:rPr>
-            <w:t>štitnika</w:t>
-          </w:r>
-        </w:p>
-        <w:p>
-          <w:pPr>
-            <w:pStyle w:val="ListParagraph"/>
-            <w:numPr>
-              <w:ilvl w:val="0"/>
-              <w:numId w:val="2"/>
-            </w:numPr>
-          </w:pPr>
-          <w:r>
-            <w:t>Bavi se orijentiringom:</w:t>
-          </w:r>
-        </w:p>
-        <w:p>
-          <w:pPr>
-            <w:pStyle w:val="ListParagraph"/>
-            <w:numPr>
-              <w:ilvl w:val="1"/>
-              <w:numId w:val="2"/>
-            </w:numPr>
-          </w:pPr>
-          <w:r>
-            <w:t xml:space="preserve">Ako je gradska trka onda je </w:t>
-          </w:r>
-          <w:r>
-            <w:t xml:space="preserve">samo </w:t>
+            <w:t>Ako nema pov</w:t>
           </w:r>
           <w:bookmarkStart w:id="0" w:name="_GoBack"/>
           <w:bookmarkEnd w:id="0"/>
+          <w:r>
+            <w:t xml:space="preserve">rede skocnog zgloba nudimo kostobran bez </w:t>
+          </w:r>
+          <w:r>
+            <w:rPr>
+              <w:lang w:val="sr-Latn-RS"/>
+            </w:rPr>
+            <w:t>štitnika</w:t>
+          </w:r>
+        </w:p>
+        <w:p>
+          <w:pPr>
+            <w:pStyle w:val="ListParagraph"/>
+            <w:numPr>
+              <w:ilvl w:val="0"/>
+              <w:numId w:val="2"/>
+            </w:numPr>
+          </w:pPr>
+          <w:r>
+            <w:t>Bavi se orijentiringom:</w:t>
+          </w:r>
+        </w:p>
+        <w:p>
+          <w:pPr>
+            <w:pStyle w:val="ListParagraph"/>
+            <w:numPr>
+              <w:ilvl w:val="1"/>
+              <w:numId w:val="2"/>
+            </w:numPr>
+          </w:pPr>
+          <w:r>
+            <w:t xml:space="preserve">Ako </w:t>
+          </w:r>
+          <w:r>
+            <w:t>je</w:t>
+          </w:r>
+          <w:r>
+            <w:t xml:space="preserve"> gradska trka onda je </w:t>
+          </w:r>
+          <w:r>
+            <w:t xml:space="preserve">samo </w:t>
+          </w:r>
           <w:r>
             <w:t>sprint trka</w:t>
           </w:r>
@@ -4392,10 +4401,10 @@
     <w:rsid w:val="00803B2F"/>
     <w:rsid w:val="0090030B"/>
     <w:rsid w:val="00B6061F"/>
+    <w:rsid w:val="00B85CAC"/>
     <w:rsid w:val="00CB3FC5"/>
     <w:rsid w:val="00DA3F72"/>
     <w:rsid w:val="00EC53E8"/>
-    <w:rsid w:val="00FE5441"/>
   </w:rsids>
   <m:mathPr>
     <m:mathFont m:val="Cambria Math"/>

</xml_diff>

<commit_message>
Added cep for ratings
</commit_message>
<xml_diff>
--- a/Preporuka sportske opreme.docx
+++ b/Preporuka sportske opreme.docx
@@ -1,6 +1,6 @@
 
 <file path=word/document.xml><?xml version="1.0" encoding="utf-8"?>
-<w:document xmlns:wpc="http://schemas.microsoft.com/office/word/2010/wordprocessingCanvas" xmlns:cx="http://schemas.microsoft.com/office/drawing/2014/chartex" xmlns:cx1="http://schemas.microsoft.com/office/drawing/2015/9/8/chartex" xmlns:mc="http://schemas.openxmlformats.org/markup-compatibility/2006" xmlns:o="urn:schemas-microsoft-com:office:office" xmlns:r="http://schemas.openxmlformats.org/officeDocument/2006/relationships" xmlns:m="http://schemas.openxmlformats.org/officeDocument/2006/math" xmlns:v="urn:schemas-microsoft-com:vml" xmlns:wp14="http://schemas.microsoft.com/office/word/2010/wordprocessingDrawing" xmlns:wp="http://schemas.openxmlformats.org/drawingml/2006/wordprocessingDrawing" xmlns:w10="urn:schemas-microsoft-com:office:word" xmlns:w="http://schemas.openxmlformats.org/wordprocessingml/2006/main" xmlns:w14="http://schemas.microsoft.com/office/word/2010/wordml" xmlns:w15="http://schemas.microsoft.com/office/word/2012/wordml" xmlns:w16se="http://schemas.microsoft.com/office/word/2015/wordml/symex" xmlns:wpg="http://schemas.microsoft.com/office/word/2010/wordprocessingGroup" xmlns:wpi="http://schemas.microsoft.com/office/word/2010/wordprocessingInk" xmlns:wne="http://schemas.microsoft.com/office/word/2006/wordml" xmlns:wps="http://schemas.microsoft.com/office/word/2010/wordprocessingShape" mc:Ignorable="w14 w15 w16se wp14">
+<w:document xmlns:wpc="http://schemas.microsoft.com/office/word/2010/wordprocessingCanvas" xmlns:mc="http://schemas.openxmlformats.org/markup-compatibility/2006" xmlns:o="urn:schemas-microsoft-com:office:office" xmlns:r="http://schemas.openxmlformats.org/officeDocument/2006/relationships" xmlns:m="http://schemas.openxmlformats.org/officeDocument/2006/math" xmlns:v="urn:schemas-microsoft-com:vml" xmlns:wp14="http://schemas.microsoft.com/office/word/2010/wordprocessingDrawing" xmlns:wp="http://schemas.openxmlformats.org/drawingml/2006/wordprocessingDrawing" xmlns:w10="urn:schemas-microsoft-com:office:word" xmlns:w="http://schemas.openxmlformats.org/wordprocessingml/2006/main" xmlns:w14="http://schemas.microsoft.com/office/word/2010/wordml" xmlns:w15="http://schemas.microsoft.com/office/word/2012/wordml" xmlns:wpg="http://schemas.microsoft.com/office/word/2010/wordprocessingGroup" xmlns:wpi="http://schemas.microsoft.com/office/word/2010/wordprocessingInk" xmlns:wne="http://schemas.microsoft.com/office/word/2006/wordml" xmlns:wps="http://schemas.microsoft.com/office/word/2010/wordprocessingShape" mc:Ignorable="w14 w15 wp14">
   <w:body>
     <w:sdt>
       <w:sdtPr>
@@ -469,7 +469,7 @@
                   </wp:anchor>
                 </w:drawing>
               </mc:Choice>
-              <mc:Fallback>
+              <mc:Fallback xmlns:w16se="http://schemas.microsoft.com/office/word/2015/wordml/symex" xmlns:cx1="http://schemas.microsoft.com/office/drawing/2015/9/8/chartex" xmlns:cx="http://schemas.microsoft.com/office/drawing/2014/chartex">
                 <w:pict>
                   <v:shapetype w14:anchorId="591C8182" id="_x0000_t202" coordsize="21600,21600" o:spt="202" path="m,l,21600r21600,l21600,xe">
                     <v:stroke joinstyle="miter"/>
@@ -1690,27 +1690,9 @@
               <w:numId w:val="2"/>
             </w:numPr>
           </w:pPr>
-          <w:r>
-            <w:t xml:space="preserve">Preporučiti </w:t>
-          </w:r>
-          <w:r>
-            <w:t>artikle</w:t>
-          </w:r>
           <w:bookmarkStart w:id="0" w:name="_GoBack"/>
           <w:bookmarkEnd w:id="0"/>
           <w:r>
-            <w:t xml:space="preserve"> u zavisnosti od pola.</w:t>
-          </w:r>
-        </w:p>
-        <w:p>
-          <w:pPr>
-            <w:pStyle w:val="ListParagraph"/>
-            <w:numPr>
-              <w:ilvl w:val="0"/>
-              <w:numId w:val="2"/>
-            </w:numPr>
-          </w:pPr>
-          <w:r>
             <w:t>Bavi se tenisom:</w:t>
           </w:r>
         </w:p>
@@ -2078,25 +2060,25 @@
             </w:numPr>
           </w:pPr>
           <w:r>
+            <w:t xml:space="preserve">Ako nema povrede skocnog zgloba nudimo kostobran bez </w:t>
+          </w:r>
+          <w:r>
+            <w:rPr>
+              <w:lang w:val="sr-Latn-RS"/>
+            </w:rPr>
+            <w:t>štitnika</w:t>
+          </w:r>
+        </w:p>
+        <w:p>
+          <w:pPr>
+            <w:pStyle w:val="ListParagraph"/>
+            <w:numPr>
+              <w:ilvl w:val="0"/>
+              <w:numId w:val="2"/>
+            </w:numPr>
+          </w:pPr>
+          <w:r>
             <w:lastRenderedPageBreak/>
-            <w:t xml:space="preserve">Ako nema povrede skocnog zgloba nudimo kostobran bez </w:t>
-          </w:r>
-          <w:r>
-            <w:rPr>
-              <w:lang w:val="sr-Latn-RS"/>
-            </w:rPr>
-            <w:t>štitnika</w:t>
-          </w:r>
-        </w:p>
-        <w:p>
-          <w:pPr>
-            <w:pStyle w:val="ListParagraph"/>
-            <w:numPr>
-              <w:ilvl w:val="0"/>
-              <w:numId w:val="2"/>
-            </w:numPr>
-          </w:pPr>
-          <w:r>
             <w:t>Bavi se orijentiringom:</w:t>
           </w:r>
         </w:p>
@@ -2578,34 +2560,34 @@
             </w:numPr>
           </w:pPr>
           <w:r>
+            <w:t>Korisnik ocenio sa ocenom ispod 3</w:t>
+          </w:r>
+          <w:r>
+            <w:t>,</w:t>
+          </w:r>
+          <w:r>
+            <w:t xml:space="preserve"> taj artikal ne preporučuj</w:t>
+          </w:r>
+          <w:r>
+            <w:t xml:space="preserve"> i</w:t>
+          </w:r>
+          <w:r>
+            <w:t xml:space="preserve"> ubaci artikal u listu artikala koje ne treba</w:t>
+          </w:r>
+          <w:r>
+            <w:t xml:space="preserve"> preporučivati za tog korisnika</w:t>
+          </w:r>
+        </w:p>
+        <w:p>
+          <w:pPr>
+            <w:pStyle w:val="ListParagraph"/>
+            <w:numPr>
+              <w:ilvl w:val="0"/>
+              <w:numId w:val="2"/>
+            </w:numPr>
+          </w:pPr>
+          <w:r>
             <w:lastRenderedPageBreak/>
-            <w:t>Korisnik ocenio sa ocenom ispod 3</w:t>
-          </w:r>
-          <w:r>
-            <w:t>,</w:t>
-          </w:r>
-          <w:r>
-            <w:t xml:space="preserve"> taj artikal ne preporučuj</w:t>
-          </w:r>
-          <w:r>
-            <w:t xml:space="preserve"> i</w:t>
-          </w:r>
-          <w:r>
-            <w:t xml:space="preserve"> ubaci artikal u listu artikala koje ne treba</w:t>
-          </w:r>
-          <w:r>
-            <w:t xml:space="preserve"> preporučivati za tog korisnika</w:t>
-          </w:r>
-        </w:p>
-        <w:p>
-          <w:pPr>
-            <w:pStyle w:val="ListParagraph"/>
-            <w:numPr>
-              <w:ilvl w:val="0"/>
-              <w:numId w:val="2"/>
-            </w:numPr>
-          </w:pPr>
-          <w:r>
             <w:t>Korisnik ocenio 5</w:t>
           </w:r>
           <w:r>
@@ -3019,31 +3001,31 @@
             </w:numPr>
           </w:pPr>
           <w:r>
+            <w:t>Bavi se tenisom i  Visina 126 – 140cm reket  veličina 25</w:t>
+          </w:r>
+        </w:p>
+        <w:p>
+          <w:pPr>
+            <w:pStyle w:val="ListParagraph"/>
+            <w:numPr>
+              <w:ilvl w:val="1"/>
+              <w:numId w:val="2"/>
+            </w:numPr>
+          </w:pPr>
+          <w:r>
+            <w:t>Bavi se tenisom i  Visina 141 – 155cm reket  veličina 26</w:t>
+          </w:r>
+        </w:p>
+        <w:p>
+          <w:pPr>
+            <w:pStyle w:val="ListParagraph"/>
+            <w:numPr>
+              <w:ilvl w:val="1"/>
+              <w:numId w:val="2"/>
+            </w:numPr>
+          </w:pPr>
+          <w:r>
             <w:lastRenderedPageBreak/>
-            <w:t>Bavi se tenisom i  Visina 126 – 140cm reket  veličina 25</w:t>
-          </w:r>
-        </w:p>
-        <w:p>
-          <w:pPr>
-            <w:pStyle w:val="ListParagraph"/>
-            <w:numPr>
-              <w:ilvl w:val="1"/>
-              <w:numId w:val="2"/>
-            </w:numPr>
-          </w:pPr>
-          <w:r>
-            <w:t>Bavi se tenisom i  Visina 141 – 155cm reket  veličina 26</w:t>
-          </w:r>
-        </w:p>
-        <w:p>
-          <w:pPr>
-            <w:pStyle w:val="ListParagraph"/>
-            <w:numPr>
-              <w:ilvl w:val="1"/>
-              <w:numId w:val="2"/>
-            </w:numPr>
-          </w:pPr>
-          <w:r>
             <w:t>Bavi se tenisom i  Visina 156 – 190cm reket  veličina 27</w:t>
           </w:r>
         </w:p>
@@ -3349,8 +3331,8 @@
 </file>
 
 <file path=word/numbering.xml><?xml version="1.0" encoding="utf-8"?>
-<w:numbering xmlns:wpc="http://schemas.microsoft.com/office/word/2010/wordprocessingCanvas" xmlns:cx="http://schemas.microsoft.com/office/drawing/2014/chartex" xmlns:cx1="http://schemas.microsoft.com/office/drawing/2015/9/8/chartex" xmlns:mc="http://schemas.openxmlformats.org/markup-compatibility/2006" xmlns:o="urn:schemas-microsoft-com:office:office" xmlns:r="http://schemas.openxmlformats.org/officeDocument/2006/relationships" xmlns:m="http://schemas.openxmlformats.org/officeDocument/2006/math" xmlns:v="urn:schemas-microsoft-com:vml" xmlns:wp14="http://schemas.microsoft.com/office/word/2010/wordprocessingDrawing" xmlns:wp="http://schemas.openxmlformats.org/drawingml/2006/wordprocessingDrawing" xmlns:w10="urn:schemas-microsoft-com:office:word" xmlns:w="http://schemas.openxmlformats.org/wordprocessingml/2006/main" xmlns:w14="http://schemas.microsoft.com/office/word/2010/wordml" xmlns:w15="http://schemas.microsoft.com/office/word/2012/wordml" xmlns:w16se="http://schemas.microsoft.com/office/word/2015/wordml/symex" xmlns:wpg="http://schemas.microsoft.com/office/word/2010/wordprocessingGroup" xmlns:wpi="http://schemas.microsoft.com/office/word/2010/wordprocessingInk" xmlns:wne="http://schemas.microsoft.com/office/word/2006/wordml" xmlns:wps="http://schemas.microsoft.com/office/word/2010/wordprocessingShape" mc:Ignorable="w14 w15 w16se wp14">
-  <w:abstractNum w:abstractNumId="0" w15:restartNumberingAfterBreak="0">
+<w:numbering xmlns:wpc="http://schemas.microsoft.com/office/word/2010/wordprocessingCanvas" xmlns:mc="http://schemas.openxmlformats.org/markup-compatibility/2006" xmlns:o="urn:schemas-microsoft-com:office:office" xmlns:r="http://schemas.openxmlformats.org/officeDocument/2006/relationships" xmlns:m="http://schemas.openxmlformats.org/officeDocument/2006/math" xmlns:v="urn:schemas-microsoft-com:vml" xmlns:wp14="http://schemas.microsoft.com/office/word/2010/wordprocessingDrawing" xmlns:wp="http://schemas.openxmlformats.org/drawingml/2006/wordprocessingDrawing" xmlns:w10="urn:schemas-microsoft-com:office:word" xmlns:w="http://schemas.openxmlformats.org/wordprocessingml/2006/main" xmlns:w14="http://schemas.microsoft.com/office/word/2010/wordml" xmlns:w15="http://schemas.microsoft.com/office/word/2012/wordml" xmlns:wpg="http://schemas.microsoft.com/office/word/2010/wordprocessingGroup" xmlns:wpi="http://schemas.microsoft.com/office/word/2010/wordprocessingInk" xmlns:wne="http://schemas.microsoft.com/office/word/2006/wordml" xmlns:wps="http://schemas.microsoft.com/office/word/2010/wordprocessingShape" mc:Ignorable="w14 w15 wp14">
+  <w:abstractNum w:abstractNumId="0">
     <w:nsid w:val="0E423B9E"/>
     <w:multiLevelType w:val="hybridMultilevel"/>
     <w:tmpl w:val="6CB4BCF8"/>
@@ -3463,7 +3445,7 @@
       </w:rPr>
     </w:lvl>
   </w:abstractNum>
-  <w:abstractNum w:abstractNumId="1" w15:restartNumberingAfterBreak="0">
+  <w:abstractNum w:abstractNumId="1">
     <w:nsid w:val="10205D6C"/>
     <w:multiLevelType w:val="hybridMultilevel"/>
     <w:tmpl w:val="25C69EF0"/>
@@ -3576,7 +3558,7 @@
       </w:rPr>
     </w:lvl>
   </w:abstractNum>
-  <w:abstractNum w:abstractNumId="2" w15:restartNumberingAfterBreak="0">
+  <w:abstractNum w:abstractNumId="2">
     <w:nsid w:val="7F007DFD"/>
     <w:multiLevelType w:val="multilevel"/>
     <w:tmpl w:val="3A263F1C"/>
@@ -3702,7 +3684,7 @@
 </file>
 
 <file path=word/styles.xml><?xml version="1.0" encoding="utf-8"?>
-<w:styles xmlns:mc="http://schemas.openxmlformats.org/markup-compatibility/2006" xmlns:r="http://schemas.openxmlformats.org/officeDocument/2006/relationships" xmlns:w="http://schemas.openxmlformats.org/wordprocessingml/2006/main" xmlns:w14="http://schemas.microsoft.com/office/word/2010/wordml" xmlns:w15="http://schemas.microsoft.com/office/word/2012/wordml" xmlns:w16se="http://schemas.microsoft.com/office/word/2015/wordml/symex" mc:Ignorable="w14 w15 w16se">
+<w:styles xmlns:mc="http://schemas.openxmlformats.org/markup-compatibility/2006" xmlns:r="http://schemas.openxmlformats.org/officeDocument/2006/relationships" xmlns:w="http://schemas.openxmlformats.org/wordprocessingml/2006/main" xmlns:w14="http://schemas.microsoft.com/office/word/2010/wordml" xmlns:w15="http://schemas.microsoft.com/office/word/2012/wordml" mc:Ignorable="w14 w15">
   <w:docDefaults>
     <w:rPrDefault>
       <w:rPr>
@@ -4250,7 +4232,7 @@
 </file>
 
 <file path=word/glossary/document.xml><?xml version="1.0" encoding="utf-8"?>
-<w:glossaryDocument xmlns:wpc="http://schemas.microsoft.com/office/word/2010/wordprocessingCanvas" xmlns:cx="http://schemas.microsoft.com/office/drawing/2014/chartex" xmlns:cx1="http://schemas.microsoft.com/office/drawing/2015/9/8/chartex" xmlns:mc="http://schemas.openxmlformats.org/markup-compatibility/2006" xmlns:o="urn:schemas-microsoft-com:office:office" xmlns:r="http://schemas.openxmlformats.org/officeDocument/2006/relationships" xmlns:m="http://schemas.openxmlformats.org/officeDocument/2006/math" xmlns:v="urn:schemas-microsoft-com:vml" xmlns:wp14="http://schemas.microsoft.com/office/word/2010/wordprocessingDrawing" xmlns:wp="http://schemas.openxmlformats.org/drawingml/2006/wordprocessingDrawing" xmlns:w10="urn:schemas-microsoft-com:office:word" xmlns:w="http://schemas.openxmlformats.org/wordprocessingml/2006/main" xmlns:w14="http://schemas.microsoft.com/office/word/2010/wordml" xmlns:w15="http://schemas.microsoft.com/office/word/2012/wordml" xmlns:w16se="http://schemas.microsoft.com/office/word/2015/wordml/symex" xmlns:wpg="http://schemas.microsoft.com/office/word/2010/wordprocessingGroup" xmlns:wpi="http://schemas.microsoft.com/office/word/2010/wordprocessingInk" xmlns:wne="http://schemas.microsoft.com/office/word/2006/wordml" xmlns:wps="http://schemas.microsoft.com/office/word/2010/wordprocessingShape" mc:Ignorable="w14 w15 w16se wp14">
+<w:glossaryDocument xmlns:wpc="http://schemas.microsoft.com/office/word/2010/wordprocessingCanvas" xmlns:mc="http://schemas.openxmlformats.org/markup-compatibility/2006" xmlns:o="urn:schemas-microsoft-com:office:office" xmlns:r="http://schemas.openxmlformats.org/officeDocument/2006/relationships" xmlns:m="http://schemas.openxmlformats.org/officeDocument/2006/math" xmlns:v="urn:schemas-microsoft-com:vml" xmlns:wp14="http://schemas.microsoft.com/office/word/2010/wordprocessingDrawing" xmlns:wp="http://schemas.openxmlformats.org/drawingml/2006/wordprocessingDrawing" xmlns:w10="urn:schemas-microsoft-com:office:word" xmlns:w="http://schemas.openxmlformats.org/wordprocessingml/2006/main" xmlns:w14="http://schemas.microsoft.com/office/word/2010/wordml" xmlns:w15="http://schemas.microsoft.com/office/word/2012/wordml" xmlns:wpg="http://schemas.microsoft.com/office/word/2010/wordprocessingGroup" xmlns:wpi="http://schemas.microsoft.com/office/word/2010/wordprocessingInk" xmlns:wne="http://schemas.microsoft.com/office/word/2006/wordml" xmlns:wps="http://schemas.microsoft.com/office/word/2010/wordprocessingShape" mc:Ignorable="w14 w15 wp14">
   <w:docParts>
     <w:docPart>
       <w:docPartPr>
@@ -4321,13 +4303,13 @@
 </file>
 
 <file path=word/glossary/fontTable.xml><?xml version="1.0" encoding="utf-8"?>
-<w:fonts xmlns:mc="http://schemas.openxmlformats.org/markup-compatibility/2006" xmlns:r="http://schemas.openxmlformats.org/officeDocument/2006/relationships" xmlns:w="http://schemas.openxmlformats.org/wordprocessingml/2006/main" xmlns:w14="http://schemas.microsoft.com/office/word/2010/wordml" xmlns:w15="http://schemas.microsoft.com/office/word/2012/wordml" xmlns:w16se="http://schemas.microsoft.com/office/word/2015/wordml/symex" mc:Ignorable="w14 w15 w16se">
+<w:fonts xmlns:mc="http://schemas.openxmlformats.org/markup-compatibility/2006" xmlns:r="http://schemas.openxmlformats.org/officeDocument/2006/relationships" xmlns:w="http://schemas.openxmlformats.org/wordprocessingml/2006/main" xmlns:w14="http://schemas.microsoft.com/office/word/2010/wordml" xmlns:w15="http://schemas.microsoft.com/office/word/2012/wordml" mc:Ignorable="w14 w15">
   <w:font w:name="Calibri">
     <w:panose1 w:val="020F0502020204030204"/>
     <w:charset w:val="00"/>
     <w:family w:val="swiss"/>
     <w:pitch w:val="variable"/>
-    <w:sig w:usb0="E4002EFF" w:usb1="C200247B" w:usb2="00000009" w:usb3="00000000" w:csb0="000001FF" w:csb1="00000000"/>
+    <w:sig w:usb0="E4002EFF" w:usb1="C000247B" w:usb2="00000009" w:usb3="00000000" w:csb0="000001FF" w:csb1="00000000"/>
   </w:font>
   <w:font w:name="Courier New">
     <w:panose1 w:val="02070309020205020404"/>
@@ -4362,7 +4344,7 @@
     <w:charset w:val="00"/>
     <w:family w:val="swiss"/>
     <w:pitch w:val="variable"/>
-    <w:sig w:usb0="E4002EFF" w:usb1="C200247B" w:usb2="00000009" w:usb3="00000000" w:csb0="000001FF" w:csb1="00000000"/>
+    <w:sig w:usb0="E4002EFF" w:usb1="C000247B" w:usb2="00000009" w:usb3="00000000" w:csb0="000001FF" w:csb1="00000000"/>
   </w:font>
   <w:font w:name="Segoe UI">
     <w:panose1 w:val="020B0502040204020203"/>
@@ -4375,7 +4357,7 @@
 </file>
 
 <file path=word/glossary/settings.xml><?xml version="1.0" encoding="utf-8"?>
-<w:settings xmlns:mc="http://schemas.openxmlformats.org/markup-compatibility/2006" xmlns:o="urn:schemas-microsoft-com:office:office" xmlns:r="http://schemas.openxmlformats.org/officeDocument/2006/relationships" xmlns:m="http://schemas.openxmlformats.org/officeDocument/2006/math" xmlns:v="urn:schemas-microsoft-com:vml" xmlns:w10="urn:schemas-microsoft-com:office:word" xmlns:w="http://schemas.openxmlformats.org/wordprocessingml/2006/main" xmlns:w14="http://schemas.microsoft.com/office/word/2010/wordml" xmlns:w15="http://schemas.microsoft.com/office/word/2012/wordml" xmlns:w16se="http://schemas.microsoft.com/office/word/2015/wordml/symex" xmlns:sl="http://schemas.openxmlformats.org/schemaLibrary/2006/main" mc:Ignorable="w14 w15 w16se">
+<w:settings xmlns:mc="http://schemas.openxmlformats.org/markup-compatibility/2006" xmlns:o="urn:schemas-microsoft-com:office:office" xmlns:r="http://schemas.openxmlformats.org/officeDocument/2006/relationships" xmlns:m="http://schemas.openxmlformats.org/officeDocument/2006/math" xmlns:v="urn:schemas-microsoft-com:vml" xmlns:w10="urn:schemas-microsoft-com:office:word" xmlns:w="http://schemas.openxmlformats.org/wordprocessingml/2006/main" xmlns:w14="http://schemas.microsoft.com/office/word/2010/wordml" xmlns:w15="http://schemas.microsoft.com/office/word/2012/wordml" xmlns:sl="http://schemas.openxmlformats.org/schemaLibrary/2006/main" mc:Ignorable="w14 w15">
   <w:view w:val="normal"/>
   <w:defaultTabStop w:val="720"/>
   <w:characterSpacingControl w:val="doNotCompress"/>
@@ -4399,6 +4381,7 @@
     <w:rsid w:val="00B6061F"/>
     <w:rsid w:val="00B85CAC"/>
     <w:rsid w:val="00CB3FC5"/>
+    <w:rsid w:val="00D748F2"/>
     <w:rsid w:val="00DA3F72"/>
     <w:rsid w:val="00EC53E8"/>
   </w:rsids>
@@ -4424,7 +4407,7 @@
 </file>
 
 <file path=word/glossary/styles.xml><?xml version="1.0" encoding="utf-8"?>
-<w:styles xmlns:mc="http://schemas.openxmlformats.org/markup-compatibility/2006" xmlns:r="http://schemas.openxmlformats.org/officeDocument/2006/relationships" xmlns:w="http://schemas.openxmlformats.org/wordprocessingml/2006/main" xmlns:w14="http://schemas.microsoft.com/office/word/2010/wordml" xmlns:w15="http://schemas.microsoft.com/office/word/2012/wordml" xmlns:w16se="http://schemas.microsoft.com/office/word/2015/wordml/symex" mc:Ignorable="w14 w15 w16se">
+<w:styles xmlns:mc="http://schemas.openxmlformats.org/markup-compatibility/2006" xmlns:r="http://schemas.openxmlformats.org/officeDocument/2006/relationships" xmlns:w="http://schemas.openxmlformats.org/wordprocessingml/2006/main" xmlns:w14="http://schemas.microsoft.com/office/word/2010/wordml" xmlns:w15="http://schemas.microsoft.com/office/word/2012/wordml" mc:Ignorable="w14 w15">
   <w:docDefaults>
     <w:rPrDefault>
       <w:rPr>
@@ -4856,7 +4839,7 @@
 </file>
 
 <file path=word/glossary/webSettings.xml><?xml version="1.0" encoding="utf-8"?>
-<w:webSettings xmlns:mc="http://schemas.openxmlformats.org/markup-compatibility/2006" xmlns:r="http://schemas.openxmlformats.org/officeDocument/2006/relationships" xmlns:w="http://schemas.openxmlformats.org/wordprocessingml/2006/main" xmlns:w14="http://schemas.microsoft.com/office/word/2010/wordml" xmlns:w15="http://schemas.microsoft.com/office/word/2012/wordml" xmlns:w16se="http://schemas.microsoft.com/office/word/2015/wordml/symex" mc:Ignorable="w14 w15 w16se">
+<w:webSettings xmlns:mc="http://schemas.openxmlformats.org/markup-compatibility/2006" xmlns:r="http://schemas.openxmlformats.org/officeDocument/2006/relationships" xmlns:w="http://schemas.openxmlformats.org/wordprocessingml/2006/main" xmlns:w14="http://schemas.microsoft.com/office/word/2010/wordml" xmlns:w15="http://schemas.microsoft.com/office/word/2012/wordml" mc:Ignorable="w14 w15">
   <w:optimizeForBrowser/>
   <w:allowPNG/>
 </w:webSettings>

</xml_diff>